<commit_message>
Corrected the python connector name installed from pip
</commit_message>
<xml_diff>
--- a/ch05-11_web/ch07_Using MySQL.docx
+++ b/ch05-11_web/ch07_Using MySQL.docx
@@ -201,13 +201,8 @@
         </w:numPr>
       </w:pPr>
       <w:r>
-        <w:t xml:space="preserve">Go to that directory using </w:t>
-      </w:r>
-      <w:proofErr w:type="spellStart"/>
-      <w:r>
-        <w:t>cmd</w:t>
-      </w:r>
-      <w:proofErr w:type="spellEnd"/>
+        <w:t>Go to that directory using cmd</w:t>
+      </w:r>
     </w:p>
     <w:p>
       <w:pPr>
@@ -242,29 +237,98 @@
         <w:rPr>
           <w:highlight w:val="cyan"/>
         </w:rPr>
-        <w:t xml:space="preserve">import </w:t>
-      </w:r>
-      <w:proofErr w:type="gramStart"/>
-      <w:r>
+        <w:t>import mysql.connector</w:t>
+      </w:r>
+      <w:r>
+        <w:t xml:space="preserve"> in IDLE</w:t>
+      </w:r>
+    </w:p>
+    <w:p>
+      <w:pPr>
+        <w:pStyle w:val="ListParagraph"/>
+        <w:ind w:left="792"/>
         <w:rPr>
           <w:highlight w:val="cyan"/>
         </w:rPr>
-        <w:t>mysql.connector</w:t>
-      </w:r>
-      <w:proofErr w:type="gramEnd"/>
-      <w:r>
-        <w:t xml:space="preserve"> in IDLE</w:t>
-      </w:r>
-    </w:p>
-    <w:p>
-      <w:pPr>
-        <w:pStyle w:val="ListParagraph"/>
-        <w:ind w:left="792"/>
+      </w:pPr>
+    </w:p>
+    <w:p>
+      <w:pPr>
+        <w:pStyle w:val="Heading1"/>
+        <w:numPr>
+          <w:ilvl w:val="0"/>
+          <w:numId w:val="1"/>
+        </w:numPr>
+        <w:rPr>
+          <w:b/>
+          <w:bCs/>
+        </w:rPr>
+      </w:pPr>
+      <w:r>
+        <w:rPr>
+          <w:b/>
+          <w:bCs/>
+        </w:rPr>
+        <w:t xml:space="preserve">Install </w:t>
+      </w:r>
+      <w:r>
+        <w:rPr>
+          <w:b/>
+          <w:bCs/>
+        </w:rPr>
+        <w:t>MySQL Python Connector for PyCharm</w:t>
+      </w:r>
+    </w:p>
+    <w:p>
+      <w:pPr>
+        <w:pStyle w:val="ListParagraph"/>
+        <w:numPr>
+          <w:ilvl w:val="1"/>
+          <w:numId w:val="1"/>
+        </w:numPr>
+      </w:pPr>
+      <w:r>
+        <w:t xml:space="preserve">Go to Settings and install the repo </w:t>
+      </w:r>
+      <w:r>
+        <w:rPr>
+          <w:b/>
+          <w:bCs/>
+        </w:rPr>
+        <w:t>mysql-connector</w:t>
+      </w:r>
+      <w:r>
+        <w:rPr>
+          <w:b/>
+          <w:bCs/>
+        </w:rPr>
+        <w:t>-python</w:t>
+      </w:r>
+      <w:bookmarkStart w:id="0" w:name="_GoBack"/>
+      <w:bookmarkEnd w:id="0"/>
+    </w:p>
+    <w:p>
+      <w:pPr>
+        <w:pStyle w:val="ListParagraph"/>
+        <w:numPr>
+          <w:ilvl w:val="1"/>
+          <w:numId w:val="1"/>
+        </w:numPr>
+      </w:pPr>
+      <w:r>
+        <w:t xml:space="preserve">Test the code by typing </w:t>
+      </w:r>
+      <w:r>
         <w:rPr>
           <w:highlight w:val="cyan"/>
         </w:rPr>
-      </w:pPr>
-    </w:p>
+        <w:t>import mysql.connector</w:t>
+      </w:r>
+      <w:r>
+        <w:t xml:space="preserve"> in PyCharm</w:t>
+      </w:r>
+    </w:p>
+    <w:p/>
     <w:p>
       <w:pPr>
         <w:pStyle w:val="Heading1"/>
@@ -282,100 +346,8 @@
           <w:b/>
           <w:bCs/>
         </w:rPr>
-        <w:t xml:space="preserve">Install </w:t>
-      </w:r>
-      <w:r>
-        <w:rPr>
-          <w:b/>
-          <w:bCs/>
-        </w:rPr>
-        <w:t>MySQL Python Connector</w:t>
-      </w:r>
-      <w:r>
-        <w:rPr>
-          <w:b/>
-          <w:bCs/>
-        </w:rPr>
-        <w:t xml:space="preserve"> for PyCharm</w:t>
-      </w:r>
-    </w:p>
-    <w:p>
-      <w:pPr>
-        <w:pStyle w:val="ListParagraph"/>
-        <w:numPr>
-          <w:ilvl w:val="1"/>
-          <w:numId w:val="1"/>
-        </w:numPr>
-      </w:pPr>
-      <w:r>
-        <w:t xml:space="preserve">Go to Settings and install the repo </w:t>
-      </w:r>
-      <w:r>
-        <w:rPr>
-          <w:b/>
-          <w:bCs/>
-        </w:rPr>
-        <w:t>mysql-connector</w:t>
-      </w:r>
-    </w:p>
-    <w:p>
-      <w:pPr>
-        <w:pStyle w:val="ListParagraph"/>
-        <w:numPr>
-          <w:ilvl w:val="1"/>
-          <w:numId w:val="1"/>
-        </w:numPr>
-      </w:pPr>
-      <w:r>
-        <w:t xml:space="preserve">Test the code by typing </w:t>
-      </w:r>
-      <w:r>
-        <w:rPr>
-          <w:highlight w:val="cyan"/>
-        </w:rPr>
-        <w:t xml:space="preserve">import </w:t>
-      </w:r>
-      <w:proofErr w:type="gramStart"/>
-      <w:r>
-        <w:rPr>
-          <w:highlight w:val="cyan"/>
-        </w:rPr>
-        <w:t>mysql.connector</w:t>
-      </w:r>
-      <w:proofErr w:type="gramEnd"/>
-      <w:r>
-        <w:t xml:space="preserve"> in PyCharm</w:t>
-      </w:r>
-    </w:p>
-    <w:p/>
-    <w:p>
-      <w:pPr>
-        <w:pStyle w:val="Heading1"/>
-        <w:numPr>
-          <w:ilvl w:val="0"/>
-          <w:numId w:val="1"/>
-        </w:numPr>
-        <w:rPr>
-          <w:b/>
-          <w:bCs/>
-        </w:rPr>
-      </w:pPr>
-      <w:r>
-        <w:rPr>
-          <w:b/>
-          <w:bCs/>
-        </w:rPr>
-        <w:t xml:space="preserve">Change Environment Variables to Include MySQL in </w:t>
-      </w:r>
-      <w:proofErr w:type="spellStart"/>
-      <w:r>
-        <w:rPr>
-          <w:b/>
-          <w:bCs/>
-        </w:rPr>
-        <w:t>cmd</w:t>
-      </w:r>
-      <w:proofErr w:type="spellEnd"/>
+        <w:t>Change Environment Variables to Include MySQL in cmd</w:t>
+      </w:r>
     </w:p>
     <w:p>
       <w:pPr>
@@ -405,23 +377,7 @@
           <w:b/>
           <w:bCs/>
         </w:rPr>
-        <w:t xml:space="preserve">Edit </w:t>
-      </w:r>
-      <w:proofErr w:type="gramStart"/>
-      <w:r>
-        <w:rPr>
-          <w:b/>
-          <w:bCs/>
-        </w:rPr>
-        <w:t>The</w:t>
-      </w:r>
-      <w:proofErr w:type="gramEnd"/>
-      <w:r>
-        <w:rPr>
-          <w:b/>
-          <w:bCs/>
-        </w:rPr>
-        <w:t xml:space="preserve"> System Environment Variables</w:t>
+        <w:t>Edit The System Environment Variables</w:t>
       </w:r>
     </w:p>
     <w:p>
@@ -680,21 +636,7 @@
           <w:b/>
           <w:bCs/>
         </w:rPr>
-        <w:t xml:space="preserve">Creating a </w:t>
-      </w:r>
-      <w:r>
-        <w:rPr>
-          <w:b/>
-          <w:bCs/>
-        </w:rPr>
-        <w:t xml:space="preserve">User for the </w:t>
-      </w:r>
-      <w:r>
-        <w:rPr>
-          <w:b/>
-          <w:bCs/>
-        </w:rPr>
-        <w:t>Database</w:t>
+        <w:t>Creating a User for the Database</w:t>
       </w:r>
     </w:p>
     <w:p>
@@ -718,15 +660,7 @@
         </w:numPr>
       </w:pPr>
       <w:r>
-        <w:t xml:space="preserve">grant all privileges on </w:t>
-      </w:r>
-      <w:proofErr w:type="gramStart"/>
-      <w:r>
-        <w:t>lettersearchlogDB.*</w:t>
-      </w:r>
-      <w:proofErr w:type="gramEnd"/>
-      <w:r>
-        <w:t xml:space="preserve"> to 'lettersearch'@'localhost';</w:t>
+        <w:t>grant all privileges on lettersearchlogDB.* to 'lettersearch'@'localhost';</w:t>
       </w:r>
     </w:p>
     <w:p>
@@ -752,47 +686,8 @@
           <w:b/>
           <w:bCs/>
         </w:rPr>
-        <w:t xml:space="preserve">Logging </w:t>
-      </w:r>
-      <w:proofErr w:type="gramStart"/>
-      <w:r>
-        <w:rPr>
-          <w:b/>
-          <w:bCs/>
-        </w:rPr>
-        <w:t>Into</w:t>
-      </w:r>
-      <w:proofErr w:type="gramEnd"/>
-      <w:r>
-        <w:rPr>
-          <w:b/>
-          <w:bCs/>
-        </w:rPr>
-        <w:t xml:space="preserve"> the</w:t>
-      </w:r>
-      <w:r>
-        <w:rPr>
-          <w:b/>
-          <w:bCs/>
-        </w:rPr>
-        <w:t xml:space="preserve"> Database</w:t>
-      </w:r>
-      <w:r>
-        <w:rPr>
-          <w:b/>
-          <w:bCs/>
-        </w:rPr>
-        <w:t xml:space="preserve"> from </w:t>
-      </w:r>
-      <w:proofErr w:type="spellStart"/>
-      <w:r>
-        <w:rPr>
-          <w:b/>
-          <w:bCs/>
-        </w:rPr>
-        <w:t>cmd</w:t>
-      </w:r>
-      <w:proofErr w:type="spellEnd"/>
+        <w:t>Logging Into the Database from cmd</w:t>
+      </w:r>
     </w:p>
     <w:p>
       <w:pPr>
@@ -1068,10 +963,7 @@
     </w:p>
     <w:p>
       <w:r>
-        <w:t xml:space="preserve">-&gt; </w:t>
-      </w:r>
-      <w:r>
-        <w:t>(phrase, letters, ip, browser_string, results)</w:t>
+        <w:t>-&gt; (phrase, letters, ip, browser_string, results)</w:t>
       </w:r>
     </w:p>
     <w:p>
@@ -1081,47 +973,7 @@
     </w:p>
     <w:p>
       <w:r>
-        <w:t>-&gt; ("</w:t>
-      </w:r>
-      <w:proofErr w:type="spellStart"/>
-      <w:r>
-        <w:t>Choot</w:t>
-      </w:r>
-      <w:proofErr w:type="spellEnd"/>
-      <w:r>
-        <w:t xml:space="preserve"> </w:t>
-      </w:r>
-      <w:proofErr w:type="spellStart"/>
-      <w:r>
-        <w:t>Pakoda</w:t>
-      </w:r>
-      <w:proofErr w:type="spellEnd"/>
-      <w:r>
-        <w:t>", "</w:t>
-      </w:r>
-      <w:proofErr w:type="spellStart"/>
-      <w:r>
-        <w:t>choot</w:t>
-      </w:r>
-      <w:proofErr w:type="spellEnd"/>
-      <w:r>
-        <w:t>", "127.0.0.1", "</w:t>
-      </w:r>
-      <w:proofErr w:type="spellStart"/>
-      <w:r>
-        <w:t>Loda</w:t>
-      </w:r>
-      <w:proofErr w:type="spellEnd"/>
-      <w:r>
-        <w:t xml:space="preserve"> Browser", "{'</w:t>
-      </w:r>
-      <w:proofErr w:type="spellStart"/>
-      <w:r>
-        <w:t>c','h','o','t</w:t>
-      </w:r>
-      <w:proofErr w:type="spellEnd"/>
-      <w:r>
-        <w:t>'}");</w:t>
+        <w:t>-&gt; ("Choot Pakoda", "choot", "127.0.0.1", "Loda Browser", "{'c','h','o','t'}");</w:t>
       </w:r>
     </w:p>
     <w:p/>
@@ -1163,23 +1015,7 @@
           <w:b/>
           <w:bCs/>
         </w:rPr>
-        <w:t xml:space="preserve">Show </w:t>
-      </w:r>
-      <w:proofErr w:type="gramStart"/>
-      <w:r>
-        <w:rPr>
-          <w:b/>
-          <w:bCs/>
-        </w:rPr>
-        <w:t>The</w:t>
-      </w:r>
-      <w:proofErr w:type="gramEnd"/>
-      <w:r>
-        <w:rPr>
-          <w:b/>
-          <w:bCs/>
-        </w:rPr>
-        <w:t xml:space="preserve"> Table</w:t>
+        <w:t>Show The Table</w:t>
       </w:r>
     </w:p>
     <w:p>
@@ -1205,8 +1041,6 @@
           <w:highlight w:val="cyan"/>
         </w:rPr>
       </w:pPr>
-      <w:bookmarkStart w:id="0" w:name="_GoBack"/>
-      <w:bookmarkEnd w:id="0"/>
     </w:p>
     <w:p>
       <w:pPr>
@@ -1225,36 +1059,19 @@
           <w:b/>
           <w:bCs/>
         </w:rPr>
-        <w:t>Show All</w:t>
-      </w:r>
-      <w:r>
-        <w:rPr>
-          <w:b/>
-          <w:bCs/>
-        </w:rPr>
-        <w:t xml:space="preserve"> Database</w:t>
-      </w:r>
-      <w:r>
-        <w:rPr>
-          <w:b/>
-          <w:bCs/>
-        </w:rPr>
-        <w:t>s</w:t>
-      </w:r>
-    </w:p>
-    <w:p>
-      <w:pPr>
-        <w:pStyle w:val="ListParagraph"/>
-        <w:numPr>
-          <w:ilvl w:val="1"/>
-          <w:numId w:val="1"/>
-        </w:numPr>
-      </w:pPr>
-      <w:r>
-        <w:t>show databases</w:t>
-      </w:r>
-      <w:r>
-        <w:t>;</w:t>
+        <w:t>Show All Databases</w:t>
+      </w:r>
+    </w:p>
+    <w:p>
+      <w:pPr>
+        <w:pStyle w:val="ListParagraph"/>
+        <w:numPr>
+          <w:ilvl w:val="1"/>
+          <w:numId w:val="1"/>
+        </w:numPr>
+      </w:pPr>
+      <w:r>
+        <w:t>show databases;</w:t>
       </w:r>
     </w:p>
     <w:p>
@@ -1283,29 +1100,19 @@
           <w:b/>
           <w:bCs/>
         </w:rPr>
-        <w:t>Deleting</w:t>
-      </w:r>
-      <w:r>
-        <w:rPr>
-          <w:b/>
-          <w:bCs/>
-        </w:rPr>
-        <w:t xml:space="preserve"> a Database</w:t>
-      </w:r>
-    </w:p>
-    <w:p>
-      <w:pPr>
-        <w:pStyle w:val="ListParagraph"/>
-        <w:numPr>
-          <w:ilvl w:val="1"/>
-          <w:numId w:val="1"/>
-        </w:numPr>
-      </w:pPr>
-      <w:r>
-        <w:t>drop</w:t>
-      </w:r>
-      <w:r>
-        <w:t xml:space="preserve"> database lettersearchlogDB;</w:t>
+        <w:t>Deleting a Database</w:t>
+      </w:r>
+    </w:p>
+    <w:p>
+      <w:pPr>
+        <w:pStyle w:val="ListParagraph"/>
+        <w:numPr>
+          <w:ilvl w:val="1"/>
+          <w:numId w:val="1"/>
+        </w:numPr>
+      </w:pPr>
+      <w:r>
+        <w:t>drop database lettersearchlogDB;</w:t>
       </w:r>
     </w:p>
     <w:p>
@@ -1334,29 +1141,19 @@
           <w:b/>
           <w:bCs/>
         </w:rPr>
-        <w:t xml:space="preserve">Show All </w:t>
-      </w:r>
-      <w:r>
-        <w:rPr>
-          <w:b/>
-          <w:bCs/>
-        </w:rPr>
-        <w:t>Users</w:t>
-      </w:r>
-    </w:p>
-    <w:p>
-      <w:pPr>
-        <w:pStyle w:val="ListParagraph"/>
-        <w:numPr>
-          <w:ilvl w:val="1"/>
-          <w:numId w:val="1"/>
-        </w:numPr>
-      </w:pPr>
-      <w:r>
-        <w:t>select</w:t>
-      </w:r>
-      <w:r>
-        <w:t xml:space="preserve"> user, host FROM mysql.user;</w:t>
+        <w:t>Show All Users</w:t>
+      </w:r>
+    </w:p>
+    <w:p>
+      <w:pPr>
+        <w:pStyle w:val="ListParagraph"/>
+        <w:numPr>
+          <w:ilvl w:val="1"/>
+          <w:numId w:val="1"/>
+        </w:numPr>
+      </w:pPr>
+      <w:r>
+        <w:t>select user, host FROM mysql.user;</w:t>
       </w:r>
     </w:p>
     <w:p>
@@ -1385,14 +1182,7 @@
           <w:b/>
           <w:bCs/>
         </w:rPr>
-        <w:t xml:space="preserve">Deleting a </w:t>
-      </w:r>
-      <w:r>
-        <w:rPr>
-          <w:b/>
-          <w:bCs/>
-        </w:rPr>
-        <w:t>User</w:t>
+        <w:t>Deleting a User</w:t>
       </w:r>
     </w:p>
     <w:p>

</xml_diff>

<commit_message>
Added more commands to the SQL ref doc
</commit_message>
<xml_diff>
--- a/ch05-11_web/ch07_Using MySQL.docx
+++ b/ch05-11_web/ch07_Using MySQL.docx
@@ -201,8 +201,13 @@
         </w:numPr>
       </w:pPr>
       <w:r>
-        <w:t>Go to that directory using cmd</w:t>
-      </w:r>
+        <w:t xml:space="preserve">Go to that directory using </w:t>
+      </w:r>
+      <w:proofErr w:type="spellStart"/>
+      <w:r>
+        <w:t>cmd</w:t>
+      </w:r>
+      <w:proofErr w:type="spellEnd"/>
     </w:p>
     <w:p>
       <w:pPr>
@@ -237,8 +242,16 @@
         <w:rPr>
           <w:highlight w:val="cyan"/>
         </w:rPr>
-        <w:t>import mysql.connector</w:t>
-      </w:r>
+        <w:t xml:space="preserve">import </w:t>
+      </w:r>
+      <w:proofErr w:type="gramStart"/>
+      <w:r>
+        <w:rPr>
+          <w:highlight w:val="cyan"/>
+        </w:rPr>
+        <w:t>mysql.connector</w:t>
+      </w:r>
+      <w:proofErr w:type="gramEnd"/>
       <w:r>
         <w:t xml:space="preserve"> in IDLE</w:t>
       </w:r>
@@ -304,8 +317,6 @@
         </w:rPr>
         <w:t>-python</w:t>
       </w:r>
-      <w:bookmarkStart w:id="0" w:name="_GoBack"/>
-      <w:bookmarkEnd w:id="0"/>
     </w:p>
     <w:p>
       <w:pPr>
@@ -322,8 +333,16 @@
         <w:rPr>
           <w:highlight w:val="cyan"/>
         </w:rPr>
-        <w:t>import mysql.connector</w:t>
-      </w:r>
+        <w:t xml:space="preserve">import </w:t>
+      </w:r>
+      <w:proofErr w:type="gramStart"/>
+      <w:r>
+        <w:rPr>
+          <w:highlight w:val="cyan"/>
+        </w:rPr>
+        <w:t>mysql.connector</w:t>
+      </w:r>
+      <w:proofErr w:type="gramEnd"/>
       <w:r>
         <w:t xml:space="preserve"> in PyCharm</w:t>
       </w:r>
@@ -346,8 +365,17 @@
           <w:b/>
           <w:bCs/>
         </w:rPr>
-        <w:t>Change Environment Variables to Include MySQL in cmd</w:t>
-      </w:r>
+        <w:t xml:space="preserve">Change Environment Variables to Include MySQL in </w:t>
+      </w:r>
+      <w:proofErr w:type="spellStart"/>
+      <w:r>
+        <w:rPr>
+          <w:b/>
+          <w:bCs/>
+        </w:rPr>
+        <w:t>cmd</w:t>
+      </w:r>
+      <w:proofErr w:type="spellEnd"/>
     </w:p>
     <w:p>
       <w:pPr>
@@ -377,7 +405,23 @@
           <w:b/>
           <w:bCs/>
         </w:rPr>
-        <w:t>Edit The System Environment Variables</w:t>
+        <w:t xml:space="preserve">Edit </w:t>
+      </w:r>
+      <w:proofErr w:type="gramStart"/>
+      <w:r>
+        <w:rPr>
+          <w:b/>
+          <w:bCs/>
+        </w:rPr>
+        <w:t>The</w:t>
+      </w:r>
+      <w:proofErr w:type="gramEnd"/>
+      <w:r>
+        <w:rPr>
+          <w:b/>
+          <w:bCs/>
+        </w:rPr>
+        <w:t xml:space="preserve"> System Environment Variables</w:t>
       </w:r>
     </w:p>
     <w:p>
@@ -532,7 +576,7 @@
         <w:pStyle w:val="Heading1"/>
         <w:numPr>
           <w:ilvl w:val="0"/>
-          <w:numId w:val="1"/>
+          <w:numId w:val="3"/>
         </w:numPr>
         <w:rPr>
           <w:b/>
@@ -552,7 +596,7 @@
         <w:pStyle w:val="ListParagraph"/>
         <w:numPr>
           <w:ilvl w:val="1"/>
-          <w:numId w:val="1"/>
+          <w:numId w:val="3"/>
         </w:numPr>
         <w:rPr>
           <w:highlight w:val="cyan"/>
@@ -570,7 +614,7 @@
         <w:pStyle w:val="ListParagraph"/>
         <w:numPr>
           <w:ilvl w:val="1"/>
-          <w:numId w:val="1"/>
+          <w:numId w:val="3"/>
         </w:numPr>
       </w:pPr>
       <w:r>
@@ -587,7 +631,7 @@
         <w:pStyle w:val="Heading1"/>
         <w:numPr>
           <w:ilvl w:val="0"/>
-          <w:numId w:val="1"/>
+          <w:numId w:val="3"/>
         </w:numPr>
         <w:rPr>
           <w:b/>
@@ -604,19 +648,218 @@
     </w:p>
     <w:p>
       <w:pPr>
+        <w:ind w:firstLine="360"/>
+      </w:pPr>
+      <w:r>
+        <w:t xml:space="preserve">create database </w:t>
+      </w:r>
+      <w:proofErr w:type="spellStart"/>
+      <w:r>
+        <w:t>lettersearchlogDB</w:t>
+      </w:r>
+      <w:proofErr w:type="spellEnd"/>
+      <w:r>
+        <w:t>;</w:t>
+      </w:r>
+    </w:p>
+    <w:p>
+      <w:pPr>
+        <w:ind w:left="360"/>
+      </w:pPr>
+    </w:p>
+    <w:p>
+      <w:pPr>
+        <w:pStyle w:val="Heading1"/>
+        <w:numPr>
+          <w:ilvl w:val="0"/>
+          <w:numId w:val="3"/>
+        </w:numPr>
+        <w:rPr>
+          <w:b/>
+          <w:bCs/>
+        </w:rPr>
+      </w:pPr>
+      <w:r>
+        <w:rPr>
+          <w:b/>
+          <w:bCs/>
+        </w:rPr>
+        <w:t>Creating a User for the Database</w:t>
+      </w:r>
+    </w:p>
+    <w:p>
+      <w:pPr>
+        <w:ind w:firstLine="360"/>
+      </w:pPr>
+      <w:r>
+        <w:t>create user '</w:t>
+      </w:r>
+      <w:proofErr w:type="spellStart"/>
+      <w:r>
+        <w:t>lettersearch</w:t>
+      </w:r>
+      <w:proofErr w:type="spellEnd"/>
+      <w:r>
+        <w:t>'@'localhost' identified by '</w:t>
+      </w:r>
+      <w:proofErr w:type="spellStart"/>
+      <w:r>
+        <w:t>lettersearchpassword</w:t>
+      </w:r>
+      <w:proofErr w:type="spellEnd"/>
+      <w:r>
+        <w:t>';</w:t>
+      </w:r>
+    </w:p>
+    <w:p>
+      <w:pPr>
+        <w:ind w:firstLine="360"/>
+      </w:pPr>
+      <w:r>
+        <w:t xml:space="preserve">grant all privileges on </w:t>
+      </w:r>
+      <w:proofErr w:type="gramStart"/>
+      <w:r>
+        <w:t>lettersearchlogDB.*</w:t>
+      </w:r>
+      <w:proofErr w:type="gramEnd"/>
+      <w:r>
+        <w:t xml:space="preserve"> to '</w:t>
+      </w:r>
+      <w:proofErr w:type="spellStart"/>
+      <w:r>
+        <w:t>lettersearch</w:t>
+      </w:r>
+      <w:proofErr w:type="spellEnd"/>
+      <w:r>
+        <w:t>'@'localhost';</w:t>
+      </w:r>
+    </w:p>
+    <w:p>
+      <w:pPr>
+        <w:pStyle w:val="ListParagraph"/>
+        <w:ind w:left="792"/>
+      </w:pPr>
+    </w:p>
+    <w:p>
+      <w:pPr>
+        <w:pStyle w:val="Heading1"/>
+        <w:numPr>
+          <w:ilvl w:val="0"/>
+          <w:numId w:val="3"/>
+        </w:numPr>
+        <w:rPr>
+          <w:b/>
+          <w:bCs/>
+        </w:rPr>
+      </w:pPr>
+      <w:r>
+        <w:rPr>
+          <w:b/>
+          <w:bCs/>
+        </w:rPr>
+        <w:t xml:space="preserve">Logging </w:t>
+      </w:r>
+      <w:proofErr w:type="gramStart"/>
+      <w:r>
+        <w:rPr>
+          <w:b/>
+          <w:bCs/>
+        </w:rPr>
+        <w:t>Into</w:t>
+      </w:r>
+      <w:proofErr w:type="gramEnd"/>
+      <w:r>
+        <w:rPr>
+          <w:b/>
+          <w:bCs/>
+        </w:rPr>
+        <w:t xml:space="preserve"> the Database from </w:t>
+      </w:r>
+      <w:proofErr w:type="spellStart"/>
+      <w:r>
+        <w:rPr>
+          <w:b/>
+          <w:bCs/>
+        </w:rPr>
+        <w:t>cmd</w:t>
+      </w:r>
+      <w:proofErr w:type="spellEnd"/>
+    </w:p>
+    <w:p>
+      <w:pPr>
         <w:pStyle w:val="ListParagraph"/>
         <w:numPr>
           <w:ilvl w:val="1"/>
-          <w:numId w:val="1"/>
-        </w:numPr>
-      </w:pPr>
-      <w:r>
-        <w:t>create database lettersearchlogDB;</w:t>
-      </w:r>
-    </w:p>
-    <w:p>
-      <w:pPr>
-        <w:ind w:left="360"/>
+          <w:numId w:val="3"/>
+        </w:numPr>
+        <w:rPr>
+          <w:b/>
+          <w:bCs/>
+          <w:highlight w:val="cyan"/>
+        </w:rPr>
+      </w:pPr>
+      <w:r>
+        <w:rPr>
+          <w:highlight w:val="cyan"/>
+        </w:rPr>
+        <w:t xml:space="preserve">mysql -u </w:t>
+      </w:r>
+      <w:proofErr w:type="spellStart"/>
+      <w:r>
+        <w:rPr>
+          <w:highlight w:val="cyan"/>
+        </w:rPr>
+        <w:t>lettersearch</w:t>
+      </w:r>
+      <w:proofErr w:type="spellEnd"/>
+      <w:r>
+        <w:rPr>
+          <w:highlight w:val="cyan"/>
+        </w:rPr>
+        <w:t xml:space="preserve"> -p </w:t>
+      </w:r>
+      <w:proofErr w:type="spellStart"/>
+      <w:r>
+        <w:rPr>
+          <w:highlight w:val="cyan"/>
+        </w:rPr>
+        <w:t>lettersearchlogDB</w:t>
+      </w:r>
+      <w:proofErr w:type="spellEnd"/>
+    </w:p>
+    <w:p>
+      <w:pPr>
+        <w:pStyle w:val="ListParagraph"/>
+        <w:numPr>
+          <w:ilvl w:val="1"/>
+          <w:numId w:val="3"/>
+        </w:numPr>
+        <w:rPr>
+          <w:b/>
+          <w:bCs/>
+        </w:rPr>
+      </w:pPr>
+      <w:r>
+        <w:t>Enter the password (</w:t>
+      </w:r>
+      <w:proofErr w:type="spellStart"/>
+      <w:r>
+        <w:t>lettersearchpassword</w:t>
+      </w:r>
+      <w:proofErr w:type="spellEnd"/>
+      <w:r>
+        <w:t>)</w:t>
+      </w:r>
+    </w:p>
+    <w:p>
+      <w:pPr>
+        <w:pStyle w:val="ListParagraph"/>
+        <w:ind w:left="792"/>
+        <w:rPr>
+          <w:b/>
+          <w:bCs/>
+        </w:rPr>
       </w:pPr>
     </w:p>
     <w:p>
@@ -624,123 +867,7 @@
         <w:pStyle w:val="Heading1"/>
         <w:numPr>
           <w:ilvl w:val="0"/>
-          <w:numId w:val="1"/>
-        </w:numPr>
-        <w:rPr>
-          <w:b/>
-          <w:bCs/>
-        </w:rPr>
-      </w:pPr>
-      <w:r>
-        <w:rPr>
-          <w:b/>
-          <w:bCs/>
-        </w:rPr>
-        <w:t>Creating a User for the Database</w:t>
-      </w:r>
-    </w:p>
-    <w:p>
-      <w:pPr>
-        <w:pStyle w:val="ListParagraph"/>
-        <w:numPr>
-          <w:ilvl w:val="1"/>
-          <w:numId w:val="1"/>
-        </w:numPr>
-      </w:pPr>
-      <w:r>
-        <w:t>create user 'lettersearch'@'localhost' identified by 'lettersearchpassword';</w:t>
-      </w:r>
-    </w:p>
-    <w:p>
-      <w:pPr>
-        <w:pStyle w:val="ListParagraph"/>
-        <w:numPr>
-          <w:ilvl w:val="1"/>
-          <w:numId w:val="1"/>
-        </w:numPr>
-      </w:pPr>
-      <w:r>
-        <w:t>grant all privileges on lettersearchlogDB.* to 'lettersearch'@'localhost';</w:t>
-      </w:r>
-    </w:p>
-    <w:p>
-      <w:pPr>
-        <w:pStyle w:val="ListParagraph"/>
-        <w:ind w:left="792"/>
-      </w:pPr>
-    </w:p>
-    <w:p>
-      <w:pPr>
-        <w:pStyle w:val="Heading1"/>
-        <w:numPr>
-          <w:ilvl w:val="0"/>
-          <w:numId w:val="1"/>
-        </w:numPr>
-        <w:rPr>
-          <w:b/>
-          <w:bCs/>
-        </w:rPr>
-      </w:pPr>
-      <w:r>
-        <w:rPr>
-          <w:b/>
-          <w:bCs/>
-        </w:rPr>
-        <w:t>Logging Into the Database from cmd</w:t>
-      </w:r>
-    </w:p>
-    <w:p>
-      <w:pPr>
-        <w:pStyle w:val="ListParagraph"/>
-        <w:numPr>
-          <w:ilvl w:val="1"/>
-          <w:numId w:val="1"/>
-        </w:numPr>
-        <w:rPr>
-          <w:b/>
-          <w:bCs/>
-          <w:highlight w:val="cyan"/>
-        </w:rPr>
-      </w:pPr>
-      <w:r>
-        <w:rPr>
-          <w:highlight w:val="cyan"/>
-        </w:rPr>
-        <w:t>mysql -u lettersearch -p lettersearchlogDB</w:t>
-      </w:r>
-    </w:p>
-    <w:p>
-      <w:pPr>
-        <w:pStyle w:val="ListParagraph"/>
-        <w:numPr>
-          <w:ilvl w:val="1"/>
-          <w:numId w:val="1"/>
-        </w:numPr>
-        <w:rPr>
-          <w:b/>
-          <w:bCs/>
-        </w:rPr>
-      </w:pPr>
-      <w:r>
-        <w:t>Enter the password (lettersearchpassword)</w:t>
-      </w:r>
-    </w:p>
-    <w:p>
-      <w:pPr>
-        <w:pStyle w:val="ListParagraph"/>
-        <w:ind w:left="792"/>
-        <w:rPr>
-          <w:b/>
-          <w:bCs/>
-        </w:rPr>
-      </w:pPr>
-    </w:p>
-    <w:p>
-      <w:pPr>
-        <w:pStyle w:val="Heading1"/>
-        <w:numPr>
-          <w:ilvl w:val="0"/>
-          <w:numId w:val="1"/>
+          <w:numId w:val="3"/>
         </w:numPr>
         <w:rPr>
           <w:b/>
@@ -788,7 +915,7 @@
           <w:b w:val="0"/>
           <w:bCs w:val="0"/>
         </w:rPr>
-        <w:t>-&gt; id int auto_increment primary key,</w:t>
+        <w:t>id int auto_increment primary key,</w:t>
       </w:r>
       <w:r>
         <w:rPr>
@@ -805,7 +932,7 @@
           <w:b w:val="0"/>
           <w:bCs w:val="0"/>
         </w:rPr>
-        <w:t>-&gt; ts timestamp default current_timestamp,</w:t>
+        <w:t>ts timestamp default current_timestamp,</w:t>
       </w:r>
       <w:r>
         <w:rPr>
@@ -822,7 +949,7 @@
           <w:b w:val="0"/>
           <w:bCs w:val="0"/>
         </w:rPr>
-        <w:t>-&gt; phrase varchar(128) not null,</w:t>
+        <w:t>phrase varchar(128) not null,</w:t>
       </w:r>
       <w:r>
         <w:rPr>
@@ -839,7 +966,7 @@
           <w:b w:val="0"/>
           <w:bCs w:val="0"/>
         </w:rPr>
-        <w:t>-&gt; letters varchar(32) not null,</w:t>
+        <w:t>letters varchar(32) not null,</w:t>
       </w:r>
       <w:r>
         <w:rPr>
@@ -856,7 +983,7 @@
           <w:b w:val="0"/>
           <w:bCs w:val="0"/>
         </w:rPr>
-        <w:t>-&gt; ip varchar(16) not null,</w:t>
+        <w:t>ip varchar(16) not null,</w:t>
       </w:r>
       <w:r>
         <w:rPr>
@@ -873,7 +1000,7 @@
           <w:b w:val="0"/>
           <w:bCs w:val="0"/>
         </w:rPr>
-        <w:t>-&gt; browser_string varchar(256) not null,</w:t>
+        <w:t>browser_string varchar(256) not null,</w:t>
       </w:r>
       <w:r>
         <w:rPr>
@@ -890,7 +1017,7 @@
           <w:b w:val="0"/>
           <w:bCs w:val="0"/>
         </w:rPr>
-        <w:t>-&gt; results varchar(64) not null );</w:t>
+        <w:t>results varchar(64) not null );</w:t>
       </w:r>
     </w:p>
     <w:p>
@@ -908,7 +1035,7 @@
         <w:pStyle w:val="Heading1"/>
         <w:numPr>
           <w:ilvl w:val="0"/>
-          <w:numId w:val="1"/>
+          <w:numId w:val="3"/>
         </w:numPr>
         <w:rPr>
           <w:b/>
@@ -928,7 +1055,7 @@
         <w:pStyle w:val="ListParagraph"/>
         <w:numPr>
           <w:ilvl w:val="1"/>
-          <w:numId w:val="1"/>
+          <w:numId w:val="3"/>
         </w:numPr>
       </w:pPr>
       <w:r>
@@ -941,7 +1068,7 @@
         <w:pStyle w:val="Heading1"/>
         <w:numPr>
           <w:ilvl w:val="0"/>
-          <w:numId w:val="1"/>
+          <w:numId w:val="3"/>
         </w:numPr>
         <w:rPr>
           <w:b/>
@@ -963,17 +1090,57 @@
     </w:p>
     <w:p>
       <w:r>
-        <w:t>-&gt; (phrase, letters, ip, browser_string, results)</w:t>
-      </w:r>
-    </w:p>
-    <w:p>
-      <w:r>
-        <w:t>-&gt; values</w:t>
-      </w:r>
-    </w:p>
-    <w:p>
-      <w:r>
-        <w:t>-&gt; ("Choot Pakoda", "choot", "127.0.0.1", "Loda Browser", "{'c','h','o','t'}");</w:t>
+        <w:t>(phrase, letters, ip, browser_string, results)</w:t>
+      </w:r>
+    </w:p>
+    <w:p>
+      <w:r>
+        <w:t>values</w:t>
+      </w:r>
+    </w:p>
+    <w:p>
+      <w:r>
+        <w:t>("</w:t>
+      </w:r>
+      <w:proofErr w:type="spellStart"/>
+      <w:r>
+        <w:t>Choot</w:t>
+      </w:r>
+      <w:proofErr w:type="spellEnd"/>
+      <w:r>
+        <w:t xml:space="preserve"> </w:t>
+      </w:r>
+      <w:proofErr w:type="spellStart"/>
+      <w:r>
+        <w:t>Pakoda</w:t>
+      </w:r>
+      <w:proofErr w:type="spellEnd"/>
+      <w:r>
+        <w:t>", "</w:t>
+      </w:r>
+      <w:proofErr w:type="spellStart"/>
+      <w:r>
+        <w:t>choot</w:t>
+      </w:r>
+      <w:proofErr w:type="spellEnd"/>
+      <w:r>
+        <w:t>", "127.0.0.1", "</w:t>
+      </w:r>
+      <w:proofErr w:type="spellStart"/>
+      <w:r>
+        <w:t>Loda</w:t>
+      </w:r>
+      <w:proofErr w:type="spellEnd"/>
+      <w:r>
+        <w:t xml:space="preserve"> Browser", "{'</w:t>
+      </w:r>
+      <w:proofErr w:type="spellStart"/>
+      <w:r>
+        <w:t>c','h','o','t</w:t>
+      </w:r>
+      <w:proofErr w:type="spellEnd"/>
+      <w:r>
+        <w:t>'}");</w:t>
       </w:r>
     </w:p>
     <w:p/>
@@ -1003,28 +1170,38 @@
         <w:pStyle w:val="Heading1"/>
         <w:numPr>
           <w:ilvl w:val="0"/>
-          <w:numId w:val="1"/>
-        </w:numPr>
-        <w:rPr>
-          <w:b/>
-          <w:bCs/>
-        </w:rPr>
-      </w:pPr>
-      <w:r>
-        <w:rPr>
-          <w:b/>
-          <w:bCs/>
-        </w:rPr>
-        <w:t>Show The Table</w:t>
-      </w:r>
-    </w:p>
-    <w:p>
-      <w:pPr>
-        <w:pStyle w:val="ListParagraph"/>
-        <w:numPr>
-          <w:ilvl w:val="1"/>
-          <w:numId w:val="1"/>
-        </w:numPr>
+          <w:numId w:val="3"/>
+        </w:numPr>
+        <w:rPr>
+          <w:b/>
+          <w:bCs/>
+        </w:rPr>
+      </w:pPr>
+      <w:r>
+        <w:rPr>
+          <w:b/>
+          <w:bCs/>
+        </w:rPr>
+        <w:t xml:space="preserve">Show </w:t>
+      </w:r>
+      <w:r>
+        <w:rPr>
+          <w:b/>
+          <w:bCs/>
+        </w:rPr>
+        <w:t>All the Contents of the</w:t>
+      </w:r>
+      <w:r>
+        <w:rPr>
+          <w:b/>
+          <w:bCs/>
+        </w:rPr>
+        <w:t xml:space="preserve"> Table</w:t>
+      </w:r>
+    </w:p>
+    <w:p>
+      <w:pPr>
+        <w:ind w:firstLine="360"/>
       </w:pPr>
       <w:r>
         <w:t>Select * from log</w:t>
@@ -1047,7 +1224,290 @@
         <w:pStyle w:val="Heading1"/>
         <w:numPr>
           <w:ilvl w:val="0"/>
-          <w:numId w:val="1"/>
+          <w:numId w:val="3"/>
+        </w:numPr>
+        <w:rPr>
+          <w:b/>
+          <w:bCs/>
+        </w:rPr>
+      </w:pPr>
+      <w:r>
+        <w:rPr>
+          <w:b/>
+          <w:bCs/>
+        </w:rPr>
+        <w:t xml:space="preserve">Show the </w:t>
+      </w:r>
+      <w:r>
+        <w:rPr>
+          <w:b/>
+          <w:bCs/>
+        </w:rPr>
+        <w:t>Number of Rows of Data</w:t>
+      </w:r>
+    </w:p>
+    <w:p>
+      <w:pPr>
+        <w:ind w:firstLine="360"/>
+      </w:pPr>
+      <w:r>
+        <w:t xml:space="preserve">Select </w:t>
+      </w:r>
+      <w:proofErr w:type="gramStart"/>
+      <w:r>
+        <w:t>count(</w:t>
+      </w:r>
+      <w:proofErr w:type="gramEnd"/>
+      <w:r>
+        <w:t>*</w:t>
+      </w:r>
+      <w:r>
+        <w:t>)</w:t>
+      </w:r>
+      <w:r>
+        <w:t xml:space="preserve"> from log</w:t>
+      </w:r>
+      <w:r>
+        <w:t>;</w:t>
+      </w:r>
+    </w:p>
+    <w:p>
+      <w:pPr>
+        <w:pStyle w:val="Heading1"/>
+        <w:rPr>
+          <w:b/>
+          <w:bCs/>
+        </w:rPr>
+      </w:pPr>
+    </w:p>
+    <w:p>
+      <w:pPr>
+        <w:pStyle w:val="Heading1"/>
+        <w:numPr>
+          <w:ilvl w:val="0"/>
+          <w:numId w:val="3"/>
+        </w:numPr>
+        <w:rPr>
+          <w:b/>
+          <w:bCs/>
+        </w:rPr>
+      </w:pPr>
+      <w:r>
+        <w:rPr>
+          <w:b/>
+          <w:bCs/>
+        </w:rPr>
+        <w:t>Show the Most Common List of ‘letters’</w:t>
+      </w:r>
+    </w:p>
+    <w:p>
+      <w:pPr>
+        <w:pStyle w:val="ListParagraph"/>
+        <w:ind w:left="360"/>
+      </w:pPr>
+      <w:r>
+        <w:t>select count(letters) as 'count', letters</w:t>
+      </w:r>
+    </w:p>
+    <w:p>
+      <w:pPr>
+        <w:pStyle w:val="ListParagraph"/>
+        <w:ind w:left="360"/>
+      </w:pPr>
+      <w:r>
+        <w:t>from log</w:t>
+      </w:r>
+    </w:p>
+    <w:p>
+      <w:pPr>
+        <w:pStyle w:val="ListParagraph"/>
+        <w:ind w:left="360"/>
+      </w:pPr>
+      <w:r>
+        <w:t>group by letters</w:t>
+      </w:r>
+    </w:p>
+    <w:p>
+      <w:pPr>
+        <w:pStyle w:val="ListParagraph"/>
+        <w:ind w:left="360"/>
+      </w:pPr>
+      <w:r>
+        <w:t xml:space="preserve">order by count </w:t>
+      </w:r>
+      <w:proofErr w:type="spellStart"/>
+      <w:r>
+        <w:t>desc</w:t>
+      </w:r>
+      <w:proofErr w:type="spellEnd"/>
+    </w:p>
+    <w:p>
+      <w:pPr>
+        <w:pStyle w:val="ListParagraph"/>
+        <w:ind w:left="360"/>
+      </w:pPr>
+      <w:r>
+        <w:t>limit 1;</w:t>
+      </w:r>
+    </w:p>
+    <w:p>
+      <w:pPr>
+        <w:pStyle w:val="Heading1"/>
+        <w:numPr>
+          <w:ilvl w:val="0"/>
+          <w:numId w:val="3"/>
+        </w:numPr>
+        <w:rPr>
+          <w:b/>
+          <w:bCs/>
+        </w:rPr>
+      </w:pPr>
+      <w:r>
+        <w:rPr>
+          <w:b/>
+          <w:bCs/>
+        </w:rPr>
+        <w:t xml:space="preserve">Show the </w:t>
+      </w:r>
+      <w:r>
+        <w:rPr>
+          <w:b/>
+          <w:bCs/>
+        </w:rPr>
+        <w:t>Top</w:t>
+      </w:r>
+      <w:r>
+        <w:rPr>
+          <w:b/>
+          <w:bCs/>
+        </w:rPr>
+        <w:t xml:space="preserve"> </w:t>
+      </w:r>
+      <w:r>
+        <w:rPr>
+          <w:b/>
+          <w:bCs/>
+        </w:rPr>
+        <w:t xml:space="preserve">5 </w:t>
+      </w:r>
+      <w:r>
+        <w:rPr>
+          <w:b/>
+          <w:bCs/>
+        </w:rPr>
+        <w:t>Common List of ‘letters’</w:t>
+      </w:r>
+    </w:p>
+    <w:p>
+      <w:pPr>
+        <w:pStyle w:val="ListParagraph"/>
+        <w:ind w:left="360"/>
+      </w:pPr>
+      <w:r>
+        <w:t>select count(letters) as 'count', letters</w:t>
+      </w:r>
+    </w:p>
+    <w:p>
+      <w:pPr>
+        <w:pStyle w:val="ListParagraph"/>
+        <w:ind w:left="360"/>
+      </w:pPr>
+      <w:r>
+        <w:t>from log</w:t>
+      </w:r>
+    </w:p>
+    <w:p>
+      <w:pPr>
+        <w:pStyle w:val="ListParagraph"/>
+        <w:ind w:left="360"/>
+      </w:pPr>
+      <w:r>
+        <w:t>group by letters</w:t>
+      </w:r>
+    </w:p>
+    <w:p>
+      <w:pPr>
+        <w:pStyle w:val="ListParagraph"/>
+        <w:ind w:left="360"/>
+      </w:pPr>
+      <w:r>
+        <w:t xml:space="preserve">order by count </w:t>
+      </w:r>
+      <w:proofErr w:type="spellStart"/>
+      <w:r>
+        <w:t>desc</w:t>
+      </w:r>
+      <w:proofErr w:type="spellEnd"/>
+    </w:p>
+    <w:p>
+      <w:pPr>
+        <w:pStyle w:val="ListParagraph"/>
+        <w:ind w:left="360"/>
+      </w:pPr>
+      <w:r>
+        <w:t xml:space="preserve">limit </w:t>
+      </w:r>
+      <w:r>
+        <w:rPr>
+          <w:color w:val="FF0000"/>
+        </w:rPr>
+        <w:t>5</w:t>
+      </w:r>
+      <w:r>
+        <w:t>;</w:t>
+      </w:r>
+    </w:p>
+    <w:p/>
+    <w:p>
+      <w:pPr>
+        <w:pStyle w:val="Heading1"/>
+        <w:numPr>
+          <w:ilvl w:val="0"/>
+          <w:numId w:val="3"/>
+        </w:numPr>
+        <w:rPr>
+          <w:b/>
+          <w:bCs/>
+        </w:rPr>
+      </w:pPr>
+      <w:r>
+        <w:rPr>
+          <w:b/>
+          <w:bCs/>
+        </w:rPr>
+        <w:t>Show the Unique ‘</w:t>
+      </w:r>
+      <w:proofErr w:type="spellStart"/>
+      <w:r>
+        <w:rPr>
+          <w:b/>
+          <w:bCs/>
+        </w:rPr>
+        <w:t>ip’s</w:t>
+      </w:r>
+      <w:proofErr w:type="spellEnd"/>
+    </w:p>
+    <w:p>
+      <w:pPr>
+        <w:ind w:left="360"/>
+      </w:pPr>
+      <w:r>
+        <w:t>select distinct ip from log;</w:t>
+      </w:r>
+    </w:p>
+    <w:p>
+      <w:pPr>
+        <w:ind w:left="360"/>
+      </w:pPr>
+      <w:bookmarkStart w:id="0" w:name="_GoBack"/>
+      <w:bookmarkEnd w:id="0"/>
+    </w:p>
+    <w:p>
+      <w:pPr>
+        <w:pStyle w:val="Heading1"/>
+        <w:numPr>
+          <w:ilvl w:val="0"/>
+          <w:numId w:val="3"/>
         </w:numPr>
         <w:rPr>
           <w:b/>
@@ -1064,11 +1524,7 @@
     </w:p>
     <w:p>
       <w:pPr>
-        <w:pStyle w:val="ListParagraph"/>
-        <w:numPr>
-          <w:ilvl w:val="1"/>
-          <w:numId w:val="1"/>
-        </w:numPr>
+        <w:ind w:firstLine="360"/>
       </w:pPr>
       <w:r>
         <w:t>show databases;</w:t>
@@ -1088,7 +1544,7 @@
         <w:pStyle w:val="Heading1"/>
         <w:numPr>
           <w:ilvl w:val="0"/>
-          <w:numId w:val="1"/>
+          <w:numId w:val="3"/>
         </w:numPr>
         <w:rPr>
           <w:b/>
@@ -1105,14 +1561,50 @@
     </w:p>
     <w:p>
       <w:pPr>
-        <w:pStyle w:val="ListParagraph"/>
-        <w:numPr>
-          <w:ilvl w:val="1"/>
-          <w:numId w:val="1"/>
-        </w:numPr>
-      </w:pPr>
-      <w:r>
-        <w:t>drop database lettersearchlogDB;</w:t>
+        <w:ind w:firstLine="360"/>
+      </w:pPr>
+      <w:r>
+        <w:t xml:space="preserve">drop database </w:t>
+      </w:r>
+      <w:proofErr w:type="spellStart"/>
+      <w:proofErr w:type="gramStart"/>
+      <w:r>
+        <w:t>lettersearchlogDB</w:t>
+      </w:r>
+      <w:proofErr w:type="spellEnd"/>
+      <w:r>
+        <w:t xml:space="preserve">  </w:t>
+      </w:r>
+      <w:r>
+        <w:rPr>
+          <w:b/>
+          <w:bCs/>
+        </w:rPr>
+        <w:t>!!</w:t>
+      </w:r>
+      <w:proofErr w:type="gramEnd"/>
+      <w:r>
+        <w:rPr>
+          <w:b/>
+          <w:bCs/>
+        </w:rPr>
+        <w:t xml:space="preserve">careful </w:t>
+      </w:r>
+      <w:proofErr w:type="spellStart"/>
+      <w:r>
+        <w:rPr>
+          <w:b/>
+          <w:bCs/>
+        </w:rPr>
+        <w:t>madarchod</w:t>
+      </w:r>
+      <w:proofErr w:type="spellEnd"/>
+      <w:r>
+        <w:rPr>
+          <w:b/>
+          <w:bCs/>
+        </w:rPr>
+        <w:t>!!</w:t>
       </w:r>
     </w:p>
     <w:p>
@@ -1129,31 +1621,36 @@
         <w:pStyle w:val="Heading1"/>
         <w:numPr>
           <w:ilvl w:val="0"/>
-          <w:numId w:val="1"/>
-        </w:numPr>
-        <w:rPr>
-          <w:b/>
-          <w:bCs/>
-        </w:rPr>
-      </w:pPr>
-      <w:r>
-        <w:rPr>
-          <w:b/>
-          <w:bCs/>
-        </w:rPr>
+          <w:numId w:val="3"/>
+        </w:numPr>
+        <w:rPr>
+          <w:b/>
+          <w:bCs/>
+        </w:rPr>
+      </w:pPr>
+      <w:r>
+        <w:rPr>
+          <w:b/>
+          <w:bCs/>
+        </w:rPr>
+        <w:lastRenderedPageBreak/>
         <w:t>Show All Users</w:t>
       </w:r>
     </w:p>
     <w:p>
       <w:pPr>
-        <w:pStyle w:val="ListParagraph"/>
-        <w:numPr>
-          <w:ilvl w:val="1"/>
-          <w:numId w:val="1"/>
-        </w:numPr>
-      </w:pPr>
-      <w:r>
-        <w:t>select user, host FROM mysql.user;</w:t>
+        <w:ind w:firstLine="360"/>
+      </w:pPr>
+      <w:r>
+        <w:t xml:space="preserve">select user, host FROM </w:t>
+      </w:r>
+      <w:proofErr w:type="spellStart"/>
+      <w:r>
+        <w:t>mysql.user</w:t>
+      </w:r>
+      <w:proofErr w:type="spellEnd"/>
+      <w:r>
+        <w:t>;</w:t>
       </w:r>
     </w:p>
     <w:p>
@@ -1170,7 +1667,7 @@
         <w:pStyle w:val="Heading1"/>
         <w:numPr>
           <w:ilvl w:val="0"/>
-          <w:numId w:val="1"/>
+          <w:numId w:val="3"/>
         </w:numPr>
         <w:rPr>
           <w:b/>
@@ -1187,32 +1684,18 @@
     </w:p>
     <w:p>
       <w:pPr>
-        <w:pStyle w:val="ListParagraph"/>
-        <w:numPr>
-          <w:ilvl w:val="1"/>
-          <w:numId w:val="1"/>
-        </w:numPr>
-        <w:rPr>
-          <w:highlight w:val="cyan"/>
-        </w:rPr>
-      </w:pPr>
-      <w:r>
-        <w:rPr>
-          <w:highlight w:val="cyan"/>
-        </w:rPr>
-        <w:t>drop</w:t>
-      </w:r>
-      <w:r>
-        <w:rPr>
-          <w:highlight w:val="cyan"/>
-        </w:rPr>
-        <w:t xml:space="preserve"> user</w:t>
-      </w:r>
-      <w:r>
-        <w:rPr>
-          <w:highlight w:val="cyan"/>
-        </w:rPr>
-        <w:t xml:space="preserve"> lettersearch@localhost</w:t>
+        <w:ind w:firstLine="360"/>
+      </w:pPr>
+      <w:r>
+        <w:t xml:space="preserve">drop user </w:t>
+      </w:r>
+      <w:proofErr w:type="spellStart"/>
+      <w:r>
+        <w:t>lettersearch@localhost</w:t>
+      </w:r>
+      <w:proofErr w:type="spellEnd"/>
+      <w:r>
+        <w:t>;</w:t>
       </w:r>
     </w:p>
     <w:p>
@@ -1236,7 +1719,7 @@
 <file path=word/numbering.xml><?xml version="1.0" encoding="utf-8"?>
 <w:numbering xmlns:wpc="http://schemas.microsoft.com/office/word/2010/wordprocessingCanvas" xmlns:cx="http://schemas.microsoft.com/office/drawing/2014/chartex" xmlns:cx1="http://schemas.microsoft.com/office/drawing/2015/9/8/chartex" xmlns:cx2="http://schemas.microsoft.com/office/drawing/2015/10/21/chartex" xmlns:cx3="http://schemas.microsoft.com/office/drawing/2016/5/9/chartex" xmlns:cx4="http://schemas.microsoft.com/office/drawing/2016/5/10/chartex" xmlns:cx5="http://schemas.microsoft.com/office/drawing/2016/5/11/chartex" xmlns:cx6="http://schemas.microsoft.com/office/drawing/2016/5/12/chartex" xmlns:cx7="http://schemas.microsoft.com/office/drawing/2016/5/13/chartex" xmlns:cx8="http://schemas.microsoft.com/office/drawing/2016/5/14/chartex" xmlns:mc="http://schemas.openxmlformats.org/markup-compatibility/2006" xmlns:aink="http://schemas.microsoft.com/office/drawing/2016/ink" xmlns:am3d="http://schemas.microsoft.com/office/drawing/2017/model3d" xmlns:o="urn:schemas-microsoft-com:office:office" xmlns:r="http://schemas.openxmlformats.org/officeDocument/2006/relationships" xmlns:m="http://schemas.openxmlformats.org/officeDocument/2006/math" xmlns:v="urn:schemas-microsoft-com:vml" xmlns:wp14="http://schemas.microsoft.com/office/word/2010/wordprocessingDrawing" xmlns:wp="http://schemas.openxmlformats.org/drawingml/2006/wordprocessingDrawing" xmlns:w10="urn:schemas-microsoft-com:office:word" xmlns:w="http://schemas.openxmlformats.org/wordprocessingml/2006/main" xmlns:w14="http://schemas.microsoft.com/office/word/2010/wordml" xmlns:w15="http://schemas.microsoft.com/office/word/2012/wordml" xmlns:w16cid="http://schemas.microsoft.com/office/word/2016/wordml/cid" xmlns:w16se="http://schemas.microsoft.com/office/word/2015/wordml/symex" xmlns:wpg="http://schemas.microsoft.com/office/word/2010/wordprocessingGroup" xmlns:wpi="http://schemas.microsoft.com/office/word/2010/wordprocessingInk" xmlns:wne="http://schemas.microsoft.com/office/word/2006/wordml" xmlns:wps="http://schemas.microsoft.com/office/word/2010/wordprocessingShape" mc:Ignorable="w14 w15 w16se w16cid wp14">
   <w:abstractNum w:abstractNumId="0" w15:restartNumberingAfterBreak="0">
-    <w:nsid w:val="4F217BE3"/>
+    <w:nsid w:val="0C3C795B"/>
     <w:multiLevelType w:val="multilevel"/>
     <w:tmpl w:val="C63A1CEE"/>
     <w:lvl w:ilvl="0">
@@ -1329,6 +1812,99 @@
     </w:lvl>
   </w:abstractNum>
   <w:abstractNum w:abstractNumId="1" w15:restartNumberingAfterBreak="0">
+    <w:nsid w:val="4F217BE3"/>
+    <w:multiLevelType w:val="multilevel"/>
+    <w:tmpl w:val="C63A1CEE"/>
+    <w:lvl w:ilvl="0">
+      <w:start w:val="1"/>
+      <w:numFmt w:val="decimal"/>
+      <w:lvlText w:val="%1."/>
+      <w:lvlJc w:val="left"/>
+      <w:pPr>
+        <w:ind w:left="360" w:hanging="360"/>
+      </w:pPr>
+      <w:rPr>
+        <w:rFonts w:hint="default"/>
+      </w:rPr>
+    </w:lvl>
+    <w:lvl w:ilvl="1">
+      <w:start w:val="1"/>
+      <w:numFmt w:val="decimal"/>
+      <w:lvlText w:val="%1.%2."/>
+      <w:lvlJc w:val="left"/>
+      <w:pPr>
+        <w:ind w:left="792" w:hanging="432"/>
+      </w:pPr>
+      <w:rPr>
+        <w:b w:val="0"/>
+        <w:bCs w:val="0"/>
+      </w:rPr>
+    </w:lvl>
+    <w:lvl w:ilvl="2">
+      <w:start w:val="1"/>
+      <w:numFmt w:val="decimal"/>
+      <w:lvlText w:val="%1.%2.%3."/>
+      <w:lvlJc w:val="left"/>
+      <w:pPr>
+        <w:ind w:left="1224" w:hanging="504"/>
+      </w:pPr>
+    </w:lvl>
+    <w:lvl w:ilvl="3">
+      <w:start w:val="1"/>
+      <w:numFmt w:val="decimal"/>
+      <w:lvlText w:val="%1.%2.%3.%4."/>
+      <w:lvlJc w:val="left"/>
+      <w:pPr>
+        <w:ind w:left="1728" w:hanging="648"/>
+      </w:pPr>
+    </w:lvl>
+    <w:lvl w:ilvl="4">
+      <w:start w:val="1"/>
+      <w:numFmt w:val="decimal"/>
+      <w:lvlText w:val="%1.%2.%3.%4.%5."/>
+      <w:lvlJc w:val="left"/>
+      <w:pPr>
+        <w:ind w:left="2232" w:hanging="792"/>
+      </w:pPr>
+    </w:lvl>
+    <w:lvl w:ilvl="5">
+      <w:start w:val="1"/>
+      <w:numFmt w:val="decimal"/>
+      <w:lvlText w:val="%1.%2.%3.%4.%5.%6."/>
+      <w:lvlJc w:val="left"/>
+      <w:pPr>
+        <w:ind w:left="2736" w:hanging="936"/>
+      </w:pPr>
+    </w:lvl>
+    <w:lvl w:ilvl="6">
+      <w:start w:val="1"/>
+      <w:numFmt w:val="decimal"/>
+      <w:lvlText w:val="%1.%2.%3.%4.%5.%6.%7."/>
+      <w:lvlJc w:val="left"/>
+      <w:pPr>
+        <w:ind w:left="3240" w:hanging="1080"/>
+      </w:pPr>
+    </w:lvl>
+    <w:lvl w:ilvl="7">
+      <w:start w:val="1"/>
+      <w:numFmt w:val="decimal"/>
+      <w:lvlText w:val="%1.%2.%3.%4.%5.%6.%7.%8."/>
+      <w:lvlJc w:val="left"/>
+      <w:pPr>
+        <w:ind w:left="3744" w:hanging="1224"/>
+      </w:pPr>
+    </w:lvl>
+    <w:lvl w:ilvl="8">
+      <w:start w:val="1"/>
+      <w:numFmt w:val="decimal"/>
+      <w:lvlText w:val="%1.%2.%3.%4.%5.%6.%7.%8.%9."/>
+      <w:lvlJc w:val="left"/>
+      <w:pPr>
+        <w:ind w:left="4320" w:hanging="1440"/>
+      </w:pPr>
+    </w:lvl>
+  </w:abstractNum>
+  <w:abstractNum w:abstractNumId="2" w15:restartNumberingAfterBreak="0">
     <w:nsid w:val="667429FE"/>
     <w:multiLevelType w:val="hybridMultilevel"/>
     <w:tmpl w:val="34980162"/>
@@ -1418,10 +1994,13 @@
     </w:lvl>
   </w:abstractNum>
   <w:num w:numId="1">
-    <w:abstractNumId w:val="0"/>
+    <w:abstractNumId w:val="1"/>
   </w:num>
   <w:num w:numId="2">
-    <w:abstractNumId w:val="1"/>
+    <w:abstractNumId w:val="2"/>
+  </w:num>
+  <w:num w:numId="3">
+    <w:abstractNumId w:val="0"/>
   </w:num>
 </w:numbering>
 </file>

</xml_diff>